<commit_message>
Added steel beam section
</commit_message>
<xml_diff>
--- a/Impact Analysis/Impact Resistance Calculations 6.30.docx
+++ b/Impact Analysis/Impact Resistance Calculations 6.30.docx
@@ -4981,15 +4981,7 @@
                 <w:i/>
                 <w:iCs/>
               </w:rPr>
-              <w:t xml:space="preserve">A geodesic dome having a pendulum dropped directly on </w:t>
-            </w:r>
-            <w:r>
-              <w:rPr>
-                <w:rFonts w:ascii="Times New Roman" w:hAnsi="Times New Roman" w:cs="Times New Roman"/>
-                <w:i/>
-                <w:iCs/>
-              </w:rPr>
-              <w:t xml:space="preserve">an attached cantilever beam </w:t>
+              <w:t xml:space="preserve">A geodesic dome having a pendulum dropped directly on an attached cantilever beam </w:t>
             </w:r>
           </w:p>
         </w:tc>
@@ -5041,31 +5033,7 @@
         <w:rPr>
           <w:rFonts w:ascii="Times New Roman" w:hAnsi="Times New Roman" w:cs="Times New Roman"/>
         </w:rPr>
-        <w:t xml:space="preserve"> impacting a </w:t>
-      </w:r>
-      <w:r>
-        <w:rPr>
-          <w:rFonts w:ascii="Times New Roman" w:hAnsi="Times New Roman" w:cs="Times New Roman"/>
-        </w:rPr>
-        <w:t>cantilevered</w:t>
-      </w:r>
-      <w:r>
-        <w:rPr>
-          <w:rFonts w:ascii="Times New Roman" w:hAnsi="Times New Roman" w:cs="Times New Roman"/>
-        </w:rPr>
-        <w:t xml:space="preserve"> beam squarely at its </w:t>
-      </w:r>
-      <w:r>
-        <w:rPr>
-          <w:rFonts w:ascii="Times New Roman" w:hAnsi="Times New Roman" w:cs="Times New Roman"/>
-        </w:rPr>
-        <w:t>end</w:t>
-      </w:r>
-      <w:r>
-        <w:rPr>
-          <w:rFonts w:ascii="Times New Roman" w:hAnsi="Times New Roman" w:cs="Times New Roman"/>
-        </w:rPr>
-        <w:t xml:space="preserve">. </w:t>
+        <w:t xml:space="preserve"> impacting a cantilevered beam squarely at its end. </w:t>
       </w:r>
     </w:p>
     <w:p>
@@ -7323,6 +7291,7 @@
               <w:id w:val="-573587230"/>
               <w:bibliography/>
             </w:sdtPr>
+            <w:sdtEndPr/>
             <w:sdtContent>
               <w:p>
                 <w:pPr>
@@ -14172,7 +14141,7 @@
               </c:numCache>
             </c:numRef>
           </c:val>
-          <c:smooth val="0"/>
+          <c:smooth val="1"/>
           <c:extLst>
             <c:ext xmlns:c16="http://schemas.microsoft.com/office/drawing/2014/chart" uri="{C3380CC4-5D6E-409C-BE32-E72D297353CC}">
               <c16:uniqueId val="{00000003-2BEB-478C-BC5D-89A0603E0C7B}"/>
@@ -14377,7 +14346,7 @@
               </c:numCache>
             </c:numRef>
           </c:val>
-          <c:smooth val="0"/>
+          <c:smooth val="1"/>
           <c:extLst>
             <c:ext xmlns:c16="http://schemas.microsoft.com/office/drawing/2014/chart" uri="{C3380CC4-5D6E-409C-BE32-E72D297353CC}">
               <c16:uniqueId val="{00000005-2BEB-478C-BC5D-89A0603E0C7B}"/>
@@ -14582,7 +14551,7 @@
               </c:numCache>
             </c:numRef>
           </c:val>
-          <c:smooth val="0"/>
+          <c:smooth val="1"/>
           <c:extLst>
             <c:ext xmlns:c16="http://schemas.microsoft.com/office/drawing/2014/chart" uri="{C3380CC4-5D6E-409C-BE32-E72D297353CC}">
               <c16:uniqueId val="{00000007-2BEB-478C-BC5D-89A0603E0C7B}"/>
@@ -14787,7 +14756,7 @@
               </c:numCache>
             </c:numRef>
           </c:val>
-          <c:smooth val="0"/>
+          <c:smooth val="1"/>
           <c:extLst>
             <c:ext xmlns:c16="http://schemas.microsoft.com/office/drawing/2014/chart" uri="{C3380CC4-5D6E-409C-BE32-E72D297353CC}">
               <c16:uniqueId val="{00000009-2BEB-478C-BC5D-89A0603E0C7B}"/>
@@ -14993,7 +14962,7 @@
               </c:numCache>
             </c:numRef>
           </c:val>
-          <c:smooth val="0"/>
+          <c:smooth val="1"/>
           <c:extLst>
             <c:ext xmlns:c16="http://schemas.microsoft.com/office/drawing/2014/chart" uri="{C3380CC4-5D6E-409C-BE32-E72D297353CC}">
               <c16:uniqueId val="{0000000B-2BEB-478C-BC5D-89A0603E0C7B}"/>
@@ -15646,14 +15615,7 @@
           </c:marker>
           <c:cat>
             <c:multiLvlStrRef>
-              <c:extLst>
-                <c:ext xmlns:c15="http://schemas.microsoft.com/office/drawing/2012/chart" uri="{02D57815-91ED-43cb-92C2-25804820EDAC}">
-                  <c15:fullRef>
-                    <c15:sqref>'Axial Stress From Kinetic'!$A$30:$C$35</c15:sqref>
-                  </c15:fullRef>
-                </c:ext>
-              </c:extLst>
-              <c:f>'Axial Stress From Kinetic'!$A$30:$C$34</c:f>
+              <c:f>'Axial Stress From Kinetic'!$A$30:$C$35</c:f>
               <c:multiLvlStrCache>
                 <c:ptCount val="5"/>
                 <c:lvl>
@@ -15708,18 +15670,12 @@
                   </c:pt>
                 </c:lvl>
               </c:multiLvlStrCache>
+              <c:extLst/>
             </c:multiLvlStrRef>
           </c:cat>
           <c:val>
             <c:numRef>
-              <c:extLst>
-                <c:ext xmlns:c15="http://schemas.microsoft.com/office/drawing/2012/chart" uri="{02D57815-91ED-43cb-92C2-25804820EDAC}">
-                  <c15:fullRef>
-                    <c15:sqref>'Axial Stress From Kinetic'!$D$30:$D$35</c15:sqref>
-                  </c15:fullRef>
-                </c:ext>
-              </c:extLst>
-              <c:f>'Axial Stress From Kinetic'!$D$30:$D$34</c:f>
+              <c:f>'Axial Stress From Kinetic'!$D$30:$D$35</c:f>
               <c:numCache>
                 <c:formatCode>0.00</c:formatCode>
                 <c:ptCount val="5"/>
@@ -15739,6 +15695,7 @@
                   <c:v>255.99706965488622</c:v>
                 </c:pt>
               </c:numCache>
+              <c:extLst/>
             </c:numRef>
           </c:val>
           <c:smooth val="0"/>
@@ -15788,14 +15745,7 @@
           </c:marker>
           <c:cat>
             <c:multiLvlStrRef>
-              <c:extLst>
-                <c:ext xmlns:c15="http://schemas.microsoft.com/office/drawing/2012/chart" uri="{02D57815-91ED-43cb-92C2-25804820EDAC}">
-                  <c15:fullRef>
-                    <c15:sqref>'Axial Stress From Kinetic'!$A$30:$C$35</c15:sqref>
-                  </c15:fullRef>
-                </c:ext>
-              </c:extLst>
-              <c:f>'Axial Stress From Kinetic'!$A$30:$C$34</c:f>
+              <c:f>'Axial Stress From Kinetic'!$A$30:$C$35</c:f>
               <c:multiLvlStrCache>
                 <c:ptCount val="5"/>
                 <c:lvl>
@@ -15850,18 +15800,12 @@
                   </c:pt>
                 </c:lvl>
               </c:multiLvlStrCache>
+              <c:extLst/>
             </c:multiLvlStrRef>
           </c:cat>
           <c:val>
             <c:numRef>
-              <c:extLst>
-                <c:ext xmlns:c15="http://schemas.microsoft.com/office/drawing/2012/chart" uri="{02D57815-91ED-43cb-92C2-25804820EDAC}">
-                  <c15:fullRef>
-                    <c15:sqref>'Axial Stress From Kinetic'!$E$30:$E$35</c15:sqref>
-                  </c15:fullRef>
-                </c:ext>
-              </c:extLst>
-              <c:f>'Axial Stress From Kinetic'!$E$30:$E$34</c:f>
+              <c:f>'Axial Stress From Kinetic'!$E$30:$E$35</c:f>
               <c:numCache>
                 <c:formatCode>0.00</c:formatCode>
                 <c:ptCount val="5"/>
@@ -15881,6 +15825,7 @@
                   <c:v>572.42684978907414</c:v>
                 </c:pt>
               </c:numCache>
+              <c:extLst/>
             </c:numRef>
           </c:val>
           <c:smooth val="0"/>
@@ -15930,14 +15875,7 @@
           </c:marker>
           <c:cat>
             <c:multiLvlStrRef>
-              <c:extLst>
-                <c:ext xmlns:c15="http://schemas.microsoft.com/office/drawing/2012/chart" uri="{02D57815-91ED-43cb-92C2-25804820EDAC}">
-                  <c15:fullRef>
-                    <c15:sqref>'Axial Stress From Kinetic'!$A$30:$C$35</c15:sqref>
-                  </c15:fullRef>
-                </c:ext>
-              </c:extLst>
-              <c:f>'Axial Stress From Kinetic'!$A$30:$C$34</c:f>
+              <c:f>'Axial Stress From Kinetic'!$A$30:$C$35</c:f>
               <c:multiLvlStrCache>
                 <c:ptCount val="5"/>
                 <c:lvl>
@@ -15992,18 +15930,12 @@
                   </c:pt>
                 </c:lvl>
               </c:multiLvlStrCache>
+              <c:extLst/>
             </c:multiLvlStrRef>
           </c:cat>
           <c:val>
             <c:numRef>
-              <c:extLst>
-                <c:ext xmlns:c15="http://schemas.microsoft.com/office/drawing/2012/chart" uri="{02D57815-91ED-43cb-92C2-25804820EDAC}">
-                  <c15:fullRef>
-                    <c15:sqref>'Axial Stress From Kinetic'!$F$30:$F$35</c15:sqref>
-                  </c15:fullRef>
-                </c:ext>
-              </c:extLst>
-              <c:f>'Axial Stress From Kinetic'!$F$30:$F$34</c:f>
+              <c:f>'Axial Stress From Kinetic'!$F$30:$F$35</c:f>
               <c:numCache>
                 <c:formatCode>0.00</c:formatCode>
                 <c:ptCount val="5"/>
@@ -16023,6 +15955,7 @@
                   <c:v>809.53381443821513</c:v>
                 </c:pt>
               </c:numCache>
+              <c:extLst/>
             </c:numRef>
           </c:val>
           <c:smooth val="0"/>
@@ -16078,14 +16011,7 @@
           </c:marker>
           <c:cat>
             <c:multiLvlStrRef>
-              <c:extLst>
-                <c:ext xmlns:c15="http://schemas.microsoft.com/office/drawing/2012/chart" uri="{02D57815-91ED-43cb-92C2-25804820EDAC}">
-                  <c15:fullRef>
-                    <c15:sqref>'Axial Stress From Kinetic'!$A$30:$C$35</c15:sqref>
-                  </c15:fullRef>
-                </c:ext>
-              </c:extLst>
-              <c:f>'Axial Stress From Kinetic'!$A$30:$C$34</c:f>
+              <c:f>'Axial Stress From Kinetic'!$A$30:$C$35</c:f>
               <c:multiLvlStrCache>
                 <c:ptCount val="5"/>
                 <c:lvl>
@@ -16140,18 +16066,12 @@
                   </c:pt>
                 </c:lvl>
               </c:multiLvlStrCache>
+              <c:extLst/>
             </c:multiLvlStrRef>
           </c:cat>
           <c:val>
             <c:numRef>
-              <c:extLst>
-                <c:ext xmlns:c15="http://schemas.microsoft.com/office/drawing/2012/chart" uri="{02D57815-91ED-43cb-92C2-25804820EDAC}">
-                  <c15:fullRef>
-                    <c15:sqref>'Axial Stress From Kinetic'!$G$30:$G$35</c15:sqref>
-                  </c15:fullRef>
-                </c:ext>
-              </c:extLst>
-              <c:f>'Axial Stress From Kinetic'!$G$30:$G$34</c:f>
+              <c:f>'Axial Stress From Kinetic'!$G$30:$G$35</c:f>
               <c:numCache>
                 <c:formatCode>0.00</c:formatCode>
                 <c:ptCount val="5"/>
@@ -16171,6 +16091,7 @@
                   <c:v>1144.8536995781483</c:v>
                 </c:pt>
               </c:numCache>
+              <c:extLst/>
             </c:numRef>
           </c:val>
           <c:smooth val="0"/>
@@ -16210,14 +16131,7 @@
           </c:marker>
           <c:cat>
             <c:multiLvlStrRef>
-              <c:extLst>
-                <c:ext xmlns:c15="http://schemas.microsoft.com/office/drawing/2012/chart" uri="{02D57815-91ED-43cb-92C2-25804820EDAC}">
-                  <c15:fullRef>
-                    <c15:sqref>'Axial Stress From Kinetic'!$A$30:$C$35</c15:sqref>
-                  </c15:fullRef>
-                </c:ext>
-              </c:extLst>
-              <c:f>'Axial Stress From Kinetic'!$A$30:$C$34</c:f>
+              <c:f>'Axial Stress From Kinetic'!$A$30:$C$35</c:f>
               <c:multiLvlStrCache>
                 <c:ptCount val="5"/>
                 <c:lvl>
@@ -16272,18 +16186,12 @@
                   </c:pt>
                 </c:lvl>
               </c:multiLvlStrCache>
+              <c:extLst/>
             </c:multiLvlStrRef>
           </c:cat>
           <c:val>
             <c:numRef>
-              <c:extLst>
-                <c:ext xmlns:c15="http://schemas.microsoft.com/office/drawing/2012/chart" uri="{02D57815-91ED-43cb-92C2-25804820EDAC}">
-                  <c15:fullRef>
-                    <c15:sqref>'Axial Stress From Kinetic'!$H$30:$H$35</c15:sqref>
-                  </c15:fullRef>
-                </c:ext>
-              </c:extLst>
-              <c:f>'Axial Stress From Kinetic'!$H$30:$H$34</c:f>
+              <c:f>'Axial Stress From Kinetic'!$H$30:$H$35</c:f>
               <c:numCache>
                 <c:formatCode>0.00</c:formatCode>
                 <c:ptCount val="5"/>
@@ -16303,6 +16211,7 @@
                   <c:v>260</c:v>
                 </c:pt>
               </c:numCache>
+              <c:extLst/>
             </c:numRef>
           </c:val>
           <c:smooth val="0"/>
@@ -16351,16 +16260,13 @@
                   <c:multiLvlStrRef>
                     <c:extLst>
                       <c:ext uri="{02D57815-91ED-43cb-92C2-25804820EDAC}">
-                        <c15:fullRef>
+                        <c15:formulaRef>
                           <c15:sqref>'Axial Stress From Kinetic'!$A$30:$C$35</c15:sqref>
-                        </c15:fullRef>
-                        <c15:formulaRef>
-                          <c15:sqref>'Axial Stress From Kinetic'!$A$30:$C$34</c15:sqref>
                         </c15:formulaRef>
                       </c:ext>
                     </c:extLst>
                     <c:multiLvlStrCache>
-                      <c:ptCount val="5"/>
+                      <c:ptCount val="6"/>
                       <c:lvl>
                         <c:pt idx="0">
                           <c:v>0 mph</c:v>
@@ -16428,9 +16334,6 @@
                   <c:numRef>
                     <c:extLst>
                       <c:ext uri="{02D57815-91ED-43cb-92C2-25804820EDAC}">
-                        <c15:fullRef>
-                          <c15:sqref>'Axial Stress From Kinetic'!$D$30:$D$34</c15:sqref>
-                        </c15:fullRef>
                         <c15:formulaRef>
                           <c15:sqref>'Axial Stress From Kinetic'!$D$30:$D$34</c15:sqref>
                         </c15:formulaRef>
@@ -16488,18 +16391,15 @@
                 </c:tx>
                 <c:cat>
                   <c:multiLvlStrRef>
-                    <c:extLst>
+                    <c:extLst xmlns:c15="http://schemas.microsoft.com/office/drawing/2012/chart">
                       <c:ext xmlns:c15="http://schemas.microsoft.com/office/drawing/2012/chart" uri="{02D57815-91ED-43cb-92C2-25804820EDAC}">
-                        <c15:fullRef>
+                        <c15:formulaRef>
                           <c15:sqref>'Axial Stress From Kinetic'!$A$30:$C$35</c15:sqref>
-                        </c15:fullRef>
-                        <c15:formulaRef>
-                          <c15:sqref>'Axial Stress From Kinetic'!$A$30:$C$34</c15:sqref>
                         </c15:formulaRef>
                       </c:ext>
                     </c:extLst>
                     <c:multiLvlStrCache>
-                      <c:ptCount val="5"/>
+                      <c:ptCount val="6"/>
                       <c:lvl>
                         <c:pt idx="0">
                           <c:v>0 mph</c:v>
@@ -16565,11 +16465,8 @@
                 </c:cat>
                 <c:val>
                   <c:numRef>
-                    <c:extLst>
+                    <c:extLst xmlns:c15="http://schemas.microsoft.com/office/drawing/2012/chart">
                       <c:ext xmlns:c15="http://schemas.microsoft.com/office/drawing/2012/chart" uri="{02D57815-91ED-43cb-92C2-25804820EDAC}">
-                        <c15:fullRef>
-                          <c15:sqref>'Axial Stress From Kinetic'!$E$30:$E$34</c15:sqref>
-                        </c15:fullRef>
                         <c15:formulaRef>
                           <c15:sqref>'Axial Stress From Kinetic'!$E$30:$E$34</c15:sqref>
                         </c15:formulaRef>
@@ -16627,18 +16524,15 @@
                 </c:tx>
                 <c:cat>
                   <c:multiLvlStrRef>
-                    <c:extLst>
+                    <c:extLst xmlns:c15="http://schemas.microsoft.com/office/drawing/2012/chart">
                       <c:ext xmlns:c15="http://schemas.microsoft.com/office/drawing/2012/chart" uri="{02D57815-91ED-43cb-92C2-25804820EDAC}">
-                        <c15:fullRef>
+                        <c15:formulaRef>
                           <c15:sqref>'Axial Stress From Kinetic'!$A$30:$C$35</c15:sqref>
-                        </c15:fullRef>
-                        <c15:formulaRef>
-                          <c15:sqref>'Axial Stress From Kinetic'!$A$30:$C$34</c15:sqref>
                         </c15:formulaRef>
                       </c:ext>
                     </c:extLst>
                     <c:multiLvlStrCache>
-                      <c:ptCount val="5"/>
+                      <c:ptCount val="6"/>
                       <c:lvl>
                         <c:pt idx="0">
                           <c:v>0 mph</c:v>
@@ -16704,11 +16598,8 @@
                 </c:cat>
                 <c:val>
                   <c:numRef>
-                    <c:extLst>
+                    <c:extLst xmlns:c15="http://schemas.microsoft.com/office/drawing/2012/chart">
                       <c:ext xmlns:c15="http://schemas.microsoft.com/office/drawing/2012/chart" uri="{02D57815-91ED-43cb-92C2-25804820EDAC}">
-                        <c15:fullRef>
-                          <c15:sqref>'Axial Stress From Kinetic'!$F$30:$F$34</c15:sqref>
-                        </c15:fullRef>
                         <c15:formulaRef>
                           <c15:sqref>'Axial Stress From Kinetic'!$F$30:$F$34</c15:sqref>
                         </c15:formulaRef>
@@ -16766,18 +16657,15 @@
                 </c:tx>
                 <c:cat>
                   <c:multiLvlStrRef>
-                    <c:extLst>
+                    <c:extLst xmlns:c15="http://schemas.microsoft.com/office/drawing/2012/chart">
                       <c:ext xmlns:c15="http://schemas.microsoft.com/office/drawing/2012/chart" uri="{02D57815-91ED-43cb-92C2-25804820EDAC}">
-                        <c15:fullRef>
+                        <c15:formulaRef>
                           <c15:sqref>'Axial Stress From Kinetic'!$A$30:$C$35</c15:sqref>
-                        </c15:fullRef>
-                        <c15:formulaRef>
-                          <c15:sqref>'Axial Stress From Kinetic'!$A$30:$C$34</c15:sqref>
                         </c15:formulaRef>
                       </c:ext>
                     </c:extLst>
                     <c:multiLvlStrCache>
-                      <c:ptCount val="5"/>
+                      <c:ptCount val="6"/>
                       <c:lvl>
                         <c:pt idx="0">
                           <c:v>0 mph</c:v>
@@ -16843,11 +16731,8 @@
                 </c:cat>
                 <c:val>
                   <c:numRef>
-                    <c:extLst>
+                    <c:extLst xmlns:c15="http://schemas.microsoft.com/office/drawing/2012/chart">
                       <c:ext xmlns:c15="http://schemas.microsoft.com/office/drawing/2012/chart" uri="{02D57815-91ED-43cb-92C2-25804820EDAC}">
-                        <c15:fullRef>
-                          <c15:sqref>'Axial Stress From Kinetic'!$G$30:$G$34</c15:sqref>
-                        </c15:fullRef>
                         <c15:formulaRef>
                           <c15:sqref>'Axial Stress From Kinetic'!$G$30:$G$34</c15:sqref>
                         </c15:formulaRef>
@@ -16905,13 +16790,10 @@
                 </c:tx>
                 <c:cat>
                   <c:multiLvlStrRef>
-                    <c:extLst>
+                    <c:extLst xmlns:c15="http://schemas.microsoft.com/office/drawing/2012/chart">
                       <c:ext xmlns:c15="http://schemas.microsoft.com/office/drawing/2012/chart" uri="{02D57815-91ED-43cb-92C2-25804820EDAC}">
-                        <c15:fullRef>
+                        <c15:formulaRef>
                           <c15:sqref>'Axial Stress From Kinetic'!$A$30:$C$35</c15:sqref>
-                        </c15:fullRef>
-                        <c15:formulaRef>
-                          <c15:sqref>'Axial Stress From Kinetic'!$A$30:$C$34</c15:sqref>
                         </c15:formulaRef>
                       </c:ext>
                     </c:extLst>
@@ -16973,13 +16855,10 @@
                 </c:cat>
                 <c:val>
                   <c:numRef>
-                    <c:extLst>
+                    <c:extLst xmlns:c15="http://schemas.microsoft.com/office/drawing/2012/chart">
                       <c:ext xmlns:c15="http://schemas.microsoft.com/office/drawing/2012/chart" uri="{02D57815-91ED-43cb-92C2-25804820EDAC}">
-                        <c15:fullRef>
+                        <c15:formulaRef>
                           <c15:sqref>'Axial Stress From Kinetic'!$H$30:$H$35</c15:sqref>
-                        </c15:fullRef>
-                        <c15:formulaRef>
-                          <c15:sqref>'Axial Stress From Kinetic'!$H$30:$H$34</c15:sqref>
                         </c15:formulaRef>
                       </c:ext>
                     </c:extLst>
@@ -17035,13 +16914,10 @@
                 </c:tx>
                 <c:val>
                   <c:numRef>
-                    <c:extLst>
+                    <c:extLst xmlns:c15="http://schemas.microsoft.com/office/drawing/2012/chart">
                       <c:ext xmlns:c15="http://schemas.microsoft.com/office/drawing/2012/chart" uri="{02D57815-91ED-43cb-92C2-25804820EDAC}">
-                        <c15:fullRef>
+                        <c15:formulaRef>
                           <c15:sqref>'Axial Stress From Kinetic'!$I$30:$I$35</c15:sqref>
-                        </c15:fullRef>
-                        <c15:formulaRef>
-                          <c15:sqref>'Axial Stress From Kinetic'!$I$30:$I$34</c15:sqref>
                         </c15:formulaRef>
                       </c:ext>
                     </c:extLst>

</xml_diff>